<commit_message>
Rephrase road running and sport sandals
</commit_message>
<xml_diff>
--- a/images/clothes/women/shoes/athletic/running/roadrunning/road runnings.docx
+++ b/images/clothes/women/shoes/athletic/running/roadrunning/road runnings.docx
@@ -67,7 +67,7 @@
                 <w:sz w:val="26"/>
                 <w:szCs w:val="26"/>
               </w:rPr>
-              <w:t>ASICS Women's Gel-Contend 7 Running Shoes</w:t>
+              <w:t>ASICS Women's Gel-Contend 7 Running Sneakers</w:t>
             </w:r>
           </w:p>
         </w:tc>
@@ -178,42 +178,34 @@
                 <w:sz w:val="26"/>
                 <w:szCs w:val="26"/>
               </w:rPr>
-              <w:t>GEL Technology: Cushioning provides excellent shock absorption.</w:t>
-            </w:r>
-          </w:p>
-          <w:p>
-            <w:pPr>
-              <w:rPr>
-                <w:rFonts w:ascii="Leelawadee" w:hAnsi="Leelawadee" w:cs="Leelawadee"/>
-                <w:sz w:val="26"/>
-                <w:szCs w:val="26"/>
-              </w:rPr>
-            </w:pPr>
-            <w:r>
-              <w:rPr>
-                <w:rFonts w:ascii="Leelawadee" w:hAnsi="Leelawadee" w:cs="Leelawadee"/>
-                <w:sz w:val="26"/>
-                <w:szCs w:val="26"/>
-              </w:rPr>
-              <w:t>GEL Technology: Cushioning provides excellent shock absorption.</w:t>
-            </w:r>
-          </w:p>
-          <w:p>
-            <w:pPr>
-              <w:rPr>
-                <w:rFonts w:ascii="Leelawadee" w:hAnsi="Leelawadee" w:cs="Leelawadee"/>
-                <w:sz w:val="26"/>
-                <w:szCs w:val="26"/>
-              </w:rPr>
-            </w:pPr>
-            <w:r>
-              <w:rPr>
-                <w:rFonts w:ascii="Leelawadee" w:hAnsi="Leelawadee" w:cs="Leelawadee"/>
-                <w:sz w:val="26"/>
-                <w:szCs w:val="26"/>
-              </w:rPr>
-              <w:t>Engineered mesh upper improves airflow: Moisture management (</w:t>
-            </w:r>
+              <w:t>GEL Technology: Provides excellent cushioning for superior shock absorption.</w:t>
+            </w:r>
+          </w:p>
+          <w:p>
+            <w:pPr>
+              <w:rPr>
+                <w:rFonts w:ascii="Leelawadee" w:hAnsi="Leelawadee" w:cs="Leelawadee"/>
+                <w:sz w:val="26"/>
+                <w:szCs w:val="26"/>
+              </w:rPr>
+            </w:pPr>
+            <w:r>
+              <w:rPr>
+                <w:rFonts w:ascii="Leelawadee" w:hAnsi="Leelawadee" w:cs="Leelawadee"/>
+                <w:sz w:val="26"/>
+                <w:szCs w:val="26"/>
+              </w:rPr>
+              <w:t>Engineered Mesh Upper: Enhances airflow and improves ventilation and stability with multi-directional mesh material.</w:t>
+            </w:r>
+          </w:p>
+          <w:p>
+            <w:pPr>
+              <w:rPr>
+                <w:rFonts w:ascii="Leelawadee" w:hAnsi="Leelawadee" w:cs="Leelawadee"/>
+                <w:sz w:val="26"/>
+                <w:szCs w:val="26"/>
+              </w:rPr>
+            </w:pPr>
             <w:proofErr w:type="spellStart"/>
             <w:r>
               <w:rPr>
@@ -230,34 +222,8 @@
                 <w:sz w:val="26"/>
                 <w:szCs w:val="26"/>
               </w:rPr>
-              <w:t xml:space="preserve"> is a registered trademark of O2 Partners LLC).</w:t>
-            </w:r>
-          </w:p>
-          <w:p>
-            <w:pPr>
-              <w:rPr>
-                <w:rFonts w:ascii="Leelawadee" w:hAnsi="Leelawadee" w:cs="Leelawadee"/>
-                <w:sz w:val="26"/>
-                <w:szCs w:val="26"/>
-              </w:rPr>
-            </w:pPr>
-            <w:r>
-              <w:rPr>
-                <w:rFonts w:ascii="Leelawadee" w:hAnsi="Leelawadee" w:cs="Leelawadee"/>
-                <w:sz w:val="26"/>
-                <w:szCs w:val="26"/>
-              </w:rPr>
-              <w:t>Engineered Mesh Upper: Multi-directional mesh material improves ventilation and stability.</w:t>
-            </w:r>
-          </w:p>
-          <w:p>
-            <w:pPr>
-              <w:rPr>
-                <w:rFonts w:ascii="Leelawadee" w:hAnsi="Leelawadee" w:cs="Leelawadee"/>
-                <w:sz w:val="26"/>
-                <w:szCs w:val="26"/>
-              </w:rPr>
-            </w:pPr>
+              <w:t xml:space="preserve"> </w:t>
+            </w:r>
             <w:proofErr w:type="spellStart"/>
             <w:r>
               <w:rPr>
@@ -265,7 +231,7 @@
                 <w:sz w:val="26"/>
                 <w:szCs w:val="26"/>
               </w:rPr>
-              <w:t>Ortholite</w:t>
+              <w:t>Sockliner</w:t>
             </w:r>
             <w:proofErr w:type="spellEnd"/>
             <w:r>
@@ -274,17 +240,7 @@
                 <w:sz w:val="26"/>
                 <w:szCs w:val="26"/>
               </w:rPr>
-              <w:t xml:space="preserve"> </w:t>
-            </w:r>
-            <w:bookmarkStart w:id="0" w:name="_GoBack"/>
-            <w:bookmarkEnd w:id="0"/>
-            <w:r>
-              <w:rPr>
-                <w:rFonts w:ascii="Leelawadee" w:hAnsi="Leelawadee" w:cs="Leelawadee"/>
-                <w:sz w:val="26"/>
-                <w:szCs w:val="26"/>
-              </w:rPr>
-              <w:t>Sockliner: Moisture management (</w:t>
+              <w:t>: Offers moisture management, ensuring comfort and dryness (</w:t>
             </w:r>
             <w:proofErr w:type="spellStart"/>
             <w:r>
@@ -508,41 +464,41 @@
                 <w:sz w:val="26"/>
                 <w:szCs w:val="26"/>
               </w:rPr>
-              <w:t xml:space="preserve"> mission is to make all athletes better through passion, design and the relentless pursuit of innovation</w:t>
-            </w:r>
-          </w:p>
-          <w:p>
-            <w:pPr>
-              <w:rPr>
-                <w:rFonts w:ascii="Leelawadee" w:hAnsi="Leelawadee" w:cs="Leelawadee"/>
-                <w:sz w:val="26"/>
-                <w:szCs w:val="26"/>
-              </w:rPr>
-            </w:pPr>
-            <w:r>
-              <w:rPr>
-                <w:rFonts w:ascii="Leelawadee" w:hAnsi="Leelawadee" w:cs="Leelawadee"/>
-                <w:sz w:val="26"/>
-                <w:szCs w:val="26"/>
-              </w:rPr>
-              <w:t>Where we started? It all started with an idea to build a superior T-shirt</w:t>
-            </w:r>
-          </w:p>
-          <w:p>
-            <w:pPr>
-              <w:rPr>
-                <w:rFonts w:ascii="Leelawadee" w:hAnsi="Leelawadee" w:cs="Leelawadee"/>
-                <w:sz w:val="26"/>
-                <w:szCs w:val="26"/>
-              </w:rPr>
-            </w:pPr>
-            <w:r>
-              <w:rPr>
-                <w:rFonts w:ascii="Leelawadee" w:hAnsi="Leelawadee" w:cs="Leelawadee"/>
-                <w:sz w:val="26"/>
-                <w:szCs w:val="26"/>
-              </w:rPr>
-              <w:t xml:space="preserve">The technology behind Under </w:t>
+              <w:t xml:space="preserve"> mission is to enhance athletes' performance through passion, innovative design, and relentless pursuit of excellence.</w:t>
+            </w:r>
+          </w:p>
+          <w:p>
+            <w:pPr>
+              <w:rPr>
+                <w:rFonts w:ascii="Leelawadee" w:hAnsi="Leelawadee" w:cs="Leelawadee"/>
+                <w:sz w:val="26"/>
+                <w:szCs w:val="26"/>
+              </w:rPr>
+            </w:pPr>
+            <w:r>
+              <w:rPr>
+                <w:rFonts w:ascii="Leelawadee" w:hAnsi="Leelawadee" w:cs="Leelawadee"/>
+                <w:sz w:val="26"/>
+                <w:szCs w:val="26"/>
+              </w:rPr>
+              <w:t>It all began with a simple idea: to create a better T-shirt.</w:t>
+            </w:r>
+          </w:p>
+          <w:p>
+            <w:pPr>
+              <w:rPr>
+                <w:rFonts w:ascii="Leelawadee" w:hAnsi="Leelawadee" w:cs="Leelawadee"/>
+                <w:sz w:val="26"/>
+                <w:szCs w:val="26"/>
+              </w:rPr>
+            </w:pPr>
+            <w:r>
+              <w:rPr>
+                <w:rFonts w:ascii="Leelawadee" w:hAnsi="Leelawadee" w:cs="Leelawadee"/>
+                <w:sz w:val="26"/>
+                <w:szCs w:val="26"/>
+              </w:rPr>
+              <w:t xml:space="preserve">Under </w:t>
             </w:r>
             <w:proofErr w:type="spellStart"/>
             <w:r>
@@ -560,7 +516,7 @@
                 <w:sz w:val="26"/>
                 <w:szCs w:val="26"/>
               </w:rPr>
-              <w:t xml:space="preserve"> diverse product assortment for men, women and youth is complex, but the program for reaping the benefits is simple: wear </w:t>
+              <w:t xml:space="preserve"> product lineup for men, women, and youth uses advanced technology. The key to benefiting from it is straightforward: wear </w:t>
             </w:r>
             <w:proofErr w:type="spellStart"/>
             <w:r>
@@ -578,7 +534,7 @@
                 <w:sz w:val="26"/>
                 <w:szCs w:val="26"/>
               </w:rPr>
-              <w:t xml:space="preserve"> when it's hot, ColdGear when it's cold, and </w:t>
+              <w:t xml:space="preserve"> when it’s hot, ColdGear when it’s cold, and </w:t>
             </w:r>
             <w:proofErr w:type="spellStart"/>
             <w:r>
@@ -596,7 +552,7 @@
                 <w:sz w:val="26"/>
                 <w:szCs w:val="26"/>
               </w:rPr>
-              <w:t xml:space="preserve"> between the extremes.</w:t>
+              <w:t xml:space="preserve"> for in-between weather conditions.</w:t>
             </w:r>
           </w:p>
         </w:tc>
@@ -776,58 +732,58 @@
                 <w:sz w:val="26"/>
                 <w:szCs w:val="26"/>
               </w:rPr>
-              <w:t>Made in the USA or Imported</w:t>
-            </w:r>
-          </w:p>
-          <w:p>
-            <w:pPr>
-              <w:rPr>
-                <w:rFonts w:ascii="Leelawadee" w:hAnsi="Leelawadee" w:cs="Leelawadee"/>
-                <w:sz w:val="26"/>
-                <w:szCs w:val="26"/>
-              </w:rPr>
-            </w:pPr>
-            <w:r>
-              <w:rPr>
-                <w:rFonts w:ascii="Leelawadee" w:hAnsi="Leelawadee" w:cs="Leelawadee"/>
-                <w:sz w:val="26"/>
-                <w:szCs w:val="26"/>
-              </w:rPr>
-              <w:t>Ethylene Vinyl Acetate sole</w:t>
-            </w:r>
-          </w:p>
-          <w:p>
-            <w:pPr>
-              <w:rPr>
-                <w:rFonts w:ascii="Leelawadee" w:hAnsi="Leelawadee" w:cs="Leelawadee"/>
-                <w:sz w:val="26"/>
-                <w:szCs w:val="26"/>
-              </w:rPr>
-            </w:pPr>
-            <w:r>
-              <w:rPr>
-                <w:rFonts w:ascii="Leelawadee" w:hAnsi="Leelawadee" w:cs="Leelawadee"/>
-                <w:sz w:val="26"/>
-                <w:szCs w:val="26"/>
-              </w:rPr>
-              <w:t>Shaft measures approximately low-top" from arch</w:t>
-            </w:r>
-          </w:p>
-          <w:p>
-            <w:pPr>
-              <w:rPr>
-                <w:rFonts w:ascii="Leelawadee" w:hAnsi="Leelawadee" w:cs="Leelawadee"/>
-                <w:sz w:val="26"/>
-                <w:szCs w:val="26"/>
-              </w:rPr>
-            </w:pPr>
-            <w:r>
-              <w:rPr>
-                <w:rFonts w:ascii="Leelawadee" w:hAnsi="Leelawadee" w:cs="Leelawadee"/>
-                <w:sz w:val="26"/>
-                <w:szCs w:val="26"/>
-              </w:rPr>
-              <w:t xml:space="preserve">Regular Fit. The </w:t>
+              <w:t>Made in the USA or imported</w:t>
+            </w:r>
+          </w:p>
+          <w:p>
+            <w:pPr>
+              <w:rPr>
+                <w:rFonts w:ascii="Leelawadee" w:hAnsi="Leelawadee" w:cs="Leelawadee"/>
+                <w:sz w:val="26"/>
+                <w:szCs w:val="26"/>
+              </w:rPr>
+            </w:pPr>
+            <w:r>
+              <w:rPr>
+                <w:rFonts w:ascii="Leelawadee" w:hAnsi="Leelawadee" w:cs="Leelawadee"/>
+                <w:sz w:val="26"/>
+                <w:szCs w:val="26"/>
+              </w:rPr>
+              <w:t>Ethylene Vinyl Acetate (EVA) sole</w:t>
+            </w:r>
+          </w:p>
+          <w:p>
+            <w:pPr>
+              <w:rPr>
+                <w:rFonts w:ascii="Leelawadee" w:hAnsi="Leelawadee" w:cs="Leelawadee"/>
+                <w:sz w:val="26"/>
+                <w:szCs w:val="26"/>
+              </w:rPr>
+            </w:pPr>
+            <w:r>
+              <w:rPr>
+                <w:rFonts w:ascii="Leelawadee" w:hAnsi="Leelawadee" w:cs="Leelawadee"/>
+                <w:sz w:val="26"/>
+                <w:szCs w:val="26"/>
+              </w:rPr>
+              <w:t>Shaft measures approximately low-top from the arch</w:t>
+            </w:r>
+          </w:p>
+          <w:p>
+            <w:pPr>
+              <w:rPr>
+                <w:rFonts w:ascii="Leelawadee" w:hAnsi="Leelawadee" w:cs="Leelawadee"/>
+                <w:sz w:val="26"/>
+                <w:szCs w:val="26"/>
+              </w:rPr>
+            </w:pPr>
+            <w:r>
+              <w:rPr>
+                <w:rFonts w:ascii="Leelawadee" w:hAnsi="Leelawadee" w:cs="Leelawadee"/>
+                <w:sz w:val="26"/>
+                <w:szCs w:val="26"/>
+              </w:rPr>
+              <w:t xml:space="preserve">Regular fit, but the </w:t>
             </w:r>
             <w:proofErr w:type="spellStart"/>
             <w:r>
@@ -845,17 +801,61 @@
                 <w:sz w:val="26"/>
                 <w:szCs w:val="26"/>
               </w:rPr>
-              <w:t xml:space="preserve"> Shoe RUNS LARGE. We recommend sizing down</w:t>
-            </w:r>
-          </w:p>
-          <w:p>
-            <w:pPr>
-              <w:rPr>
-                <w:rFonts w:ascii="Leelawadee" w:hAnsi="Leelawadee" w:cs="Leelawadee"/>
-                <w:sz w:val="26"/>
-                <w:szCs w:val="26"/>
-              </w:rPr>
-            </w:pPr>
+              <w:t xml:space="preserve"> shoe runs large—sizing down is recommended</w:t>
+            </w:r>
+          </w:p>
+          <w:p>
+            <w:pPr>
+              <w:rPr>
+                <w:rFonts w:ascii="Leelawadee" w:hAnsi="Leelawadee" w:cs="Leelawadee"/>
+                <w:sz w:val="26"/>
+                <w:szCs w:val="26"/>
+              </w:rPr>
+            </w:pPr>
+            <w:r>
+              <w:rPr>
+                <w:rFonts w:ascii="Leelawadee" w:hAnsi="Leelawadee" w:cs="Leelawadee"/>
+                <w:sz w:val="26"/>
+                <w:szCs w:val="26"/>
+              </w:rPr>
+              <w:t xml:space="preserve">Lightweight EVA midsole for cushioning; features an </w:t>
+            </w:r>
+            <w:proofErr w:type="spellStart"/>
+            <w:r>
+              <w:rPr>
+                <w:rFonts w:ascii="Leelawadee" w:hAnsi="Leelawadee" w:cs="Leelawadee"/>
+                <w:sz w:val="26"/>
+                <w:szCs w:val="26"/>
+              </w:rPr>
+              <w:t>OrthoLite</w:t>
+            </w:r>
+            <w:proofErr w:type="spellEnd"/>
+            <w:r>
+              <w:rPr>
+                <w:rFonts w:ascii="Leelawadee" w:hAnsi="Leelawadee" w:cs="Leelawadee"/>
+                <w:sz w:val="26"/>
+                <w:szCs w:val="26"/>
+              </w:rPr>
+              <w:t xml:space="preserve"> </w:t>
+            </w:r>
+            <w:proofErr w:type="spellStart"/>
+            <w:r>
+              <w:rPr>
+                <w:rFonts w:ascii="Leelawadee" w:hAnsi="Leelawadee" w:cs="Leelawadee"/>
+                <w:sz w:val="26"/>
+                <w:szCs w:val="26"/>
+              </w:rPr>
+              <w:t>sockliner</w:t>
+            </w:r>
+            <w:proofErr w:type="spellEnd"/>
+            <w:r>
+              <w:rPr>
+                <w:rFonts w:ascii="Leelawadee" w:hAnsi="Leelawadee" w:cs="Leelawadee"/>
+                <w:sz w:val="26"/>
+                <w:szCs w:val="26"/>
+              </w:rPr>
+              <w:t xml:space="preserve"> </w:t>
+            </w:r>
             <w:r>
               <w:rPr>
                 <w:rFonts w:ascii="Leelawadee" w:hAnsi="Leelawadee" w:cs="Leelawadee"/>
@@ -863,18 +863,8 @@
                 <w:szCs w:val="26"/>
               </w:rPr>
               <w:lastRenderedPageBreak/>
-              <w:t xml:space="preserve">Lightweight EVA midsole; Enjoy the comfort and performance of </w:t>
-            </w:r>
-            <w:proofErr w:type="spellStart"/>
-            <w:r>
-              <w:rPr>
-                <w:rFonts w:ascii="Leelawadee" w:hAnsi="Leelawadee" w:cs="Leelawadee"/>
-                <w:sz w:val="26"/>
-                <w:szCs w:val="26"/>
-              </w:rPr>
-              <w:t>OrthoLitesockliner</w:t>
-            </w:r>
-            <w:proofErr w:type="spellEnd"/>
+              <w:t>for enhanced comfort and performance</w:t>
+            </w:r>
           </w:p>
         </w:tc>
       </w:tr>
@@ -1072,24 +1062,24 @@
                 <w:sz w:val="26"/>
                 <w:szCs w:val="26"/>
               </w:rPr>
-              <w:t>Women's running-inspired shoes made in part with recycled content</w:t>
-            </w:r>
-          </w:p>
-          <w:p>
-            <w:pPr>
-              <w:rPr>
-                <w:rFonts w:ascii="Leelawadee" w:hAnsi="Leelawadee" w:cs="Leelawadee"/>
-                <w:sz w:val="26"/>
-                <w:szCs w:val="26"/>
-              </w:rPr>
-            </w:pPr>
-            <w:r>
-              <w:rPr>
-                <w:rFonts w:ascii="Leelawadee" w:hAnsi="Leelawadee" w:cs="Leelawadee"/>
-                <w:sz w:val="26"/>
-                <w:szCs w:val="26"/>
-              </w:rPr>
-              <w:t xml:space="preserve">STEP-IN COMFORT: </w:t>
+              <w:t>Women's running-inspired shoes partially made with recycled materials</w:t>
+            </w:r>
+          </w:p>
+          <w:p>
+            <w:pPr>
+              <w:rPr>
+                <w:rFonts w:ascii="Leelawadee" w:hAnsi="Leelawadee" w:cs="Leelawadee"/>
+                <w:sz w:val="26"/>
+                <w:szCs w:val="26"/>
+              </w:rPr>
+            </w:pPr>
+            <w:r>
+              <w:rPr>
+                <w:rFonts w:ascii="Leelawadee" w:hAnsi="Leelawadee" w:cs="Leelawadee"/>
+                <w:sz w:val="26"/>
+                <w:szCs w:val="26"/>
+              </w:rPr>
+              <w:t xml:space="preserve">Step-In Comfort: </w:t>
             </w:r>
             <w:proofErr w:type="spellStart"/>
             <w:r>
@@ -1125,58 +1115,58 @@
                 <w:sz w:val="26"/>
                 <w:szCs w:val="26"/>
               </w:rPr>
-              <w:t xml:space="preserve"> molds to the foot for superior step-in comfort</w:t>
-            </w:r>
-          </w:p>
-          <w:p>
-            <w:pPr>
-              <w:rPr>
-                <w:rFonts w:ascii="Leelawadee" w:hAnsi="Leelawadee" w:cs="Leelawadee"/>
-                <w:sz w:val="26"/>
-                <w:szCs w:val="26"/>
-              </w:rPr>
-            </w:pPr>
-            <w:r>
-              <w:rPr>
-                <w:rFonts w:ascii="Leelawadee" w:hAnsi="Leelawadee" w:cs="Leelawadee"/>
-                <w:sz w:val="26"/>
-                <w:szCs w:val="26"/>
-              </w:rPr>
-              <w:t>COMFORTABLE LINING: Textile lining is lightweight and breathable</w:t>
-            </w:r>
-          </w:p>
-          <w:p>
-            <w:pPr>
-              <w:rPr>
-                <w:rFonts w:ascii="Leelawadee" w:hAnsi="Leelawadee" w:cs="Leelawadee"/>
-                <w:sz w:val="26"/>
-                <w:szCs w:val="26"/>
-              </w:rPr>
-            </w:pPr>
-            <w:r>
-              <w:rPr>
-                <w:rFonts w:ascii="Leelawadee" w:hAnsi="Leelawadee" w:cs="Leelawadee"/>
-                <w:sz w:val="26"/>
-                <w:szCs w:val="26"/>
-              </w:rPr>
-              <w:t>DURABLE OUTSOLE: Synthetic outsole for durability and grip</w:t>
-            </w:r>
-          </w:p>
-          <w:p>
-            <w:pPr>
-              <w:rPr>
-                <w:rFonts w:ascii="Leelawadee" w:hAnsi="Leelawadee" w:cs="Leelawadee"/>
-                <w:sz w:val="26"/>
-                <w:szCs w:val="26"/>
-              </w:rPr>
-            </w:pPr>
-            <w:r>
-              <w:rPr>
-                <w:rFonts w:ascii="Leelawadee" w:hAnsi="Leelawadee" w:cs="Leelawadee"/>
-                <w:sz w:val="26"/>
-                <w:szCs w:val="26"/>
-              </w:rPr>
-              <w:t>MADE WITH RECYCLED CONTENT: Made with a series of recycled materials, this upper features at least 50% recycled content. This product represents just one of our solutions to help end plastic waste</w:t>
+              <w:t xml:space="preserve"> molds to your foot for exceptional comfort</w:t>
+            </w:r>
+          </w:p>
+          <w:p>
+            <w:pPr>
+              <w:rPr>
+                <w:rFonts w:ascii="Leelawadee" w:hAnsi="Leelawadee" w:cs="Leelawadee"/>
+                <w:sz w:val="26"/>
+                <w:szCs w:val="26"/>
+              </w:rPr>
+            </w:pPr>
+            <w:r>
+              <w:rPr>
+                <w:rFonts w:ascii="Leelawadee" w:hAnsi="Leelawadee" w:cs="Leelawadee"/>
+                <w:sz w:val="26"/>
+                <w:szCs w:val="26"/>
+              </w:rPr>
+              <w:t>Comfortable Lining: Lightweight, breathable textile lining</w:t>
+            </w:r>
+          </w:p>
+          <w:p>
+            <w:pPr>
+              <w:rPr>
+                <w:rFonts w:ascii="Leelawadee" w:hAnsi="Leelawadee" w:cs="Leelawadee"/>
+                <w:sz w:val="26"/>
+                <w:szCs w:val="26"/>
+              </w:rPr>
+            </w:pPr>
+            <w:r>
+              <w:rPr>
+                <w:rFonts w:ascii="Leelawadee" w:hAnsi="Leelawadee" w:cs="Leelawadee"/>
+                <w:sz w:val="26"/>
+                <w:szCs w:val="26"/>
+              </w:rPr>
+              <w:t>Durable Outsole: Synthetic outsole provides durability and grip</w:t>
+            </w:r>
+          </w:p>
+          <w:p>
+            <w:pPr>
+              <w:rPr>
+                <w:rFonts w:ascii="Leelawadee" w:hAnsi="Leelawadee" w:cs="Leelawadee"/>
+                <w:sz w:val="26"/>
+                <w:szCs w:val="26"/>
+              </w:rPr>
+            </w:pPr>
+            <w:r>
+              <w:rPr>
+                <w:rFonts w:ascii="Leelawadee" w:hAnsi="Leelawadee" w:cs="Leelawadee"/>
+                <w:sz w:val="26"/>
+                <w:szCs w:val="26"/>
+              </w:rPr>
+              <w:t>Made with Recycled Content: The upper is made with at least 50% recycled materials, contributing to efforts to reduce plastic waste</w:t>
             </w:r>
           </w:p>
         </w:tc>
@@ -1232,7 +1222,7 @@
                 <w:sz w:val="26"/>
                 <w:szCs w:val="26"/>
               </w:rPr>
-              <w:t>New Balance Women's Fresh Foam X 1080 V12 Running Shoe</w:t>
+              <w:t>New Balance Women's Fresh Foam X 1080 V12 Running Sneakers</w:t>
             </w:r>
           </w:p>
         </w:tc>
@@ -1346,24 +1336,24 @@
                 <w:sz w:val="26"/>
                 <w:szCs w:val="26"/>
               </w:rPr>
-              <w:t>Fresh Foam X midsole foam with approximately 3% bio-based content delivers our most cushioned Fresh Foam experience for incredible comfort. Bio-based content is made from renewable resources to help reduce our carbon footprint.</w:t>
-            </w:r>
-          </w:p>
-          <w:p>
-            <w:pPr>
-              <w:rPr>
-                <w:rFonts w:ascii="Leelawadee" w:hAnsi="Leelawadee" w:cs="Leelawadee"/>
-                <w:sz w:val="26"/>
-                <w:szCs w:val="26"/>
-              </w:rPr>
-            </w:pPr>
-            <w:r>
-              <w:rPr>
-                <w:rFonts w:ascii="Leelawadee" w:hAnsi="Leelawadee" w:cs="Leelawadee"/>
-                <w:sz w:val="26"/>
-                <w:szCs w:val="26"/>
-              </w:rPr>
-              <w:t xml:space="preserve">A </w:t>
+              <w:t>The Fresh Foam X midsole, with around 3% bio-based content, offers maximum cushioning for exceptional comfort. The bio-based materials are sourced from renewable resources, helping to reduce the carbon footprint.</w:t>
+            </w:r>
+          </w:p>
+          <w:p>
+            <w:pPr>
+              <w:rPr>
+                <w:rFonts w:ascii="Leelawadee" w:hAnsi="Leelawadee" w:cs="Leelawadee"/>
+                <w:sz w:val="26"/>
+                <w:szCs w:val="26"/>
+              </w:rPr>
+            </w:pPr>
+            <w:r>
+              <w:rPr>
+                <w:rFonts w:ascii="Leelawadee" w:hAnsi="Leelawadee" w:cs="Leelawadee"/>
+                <w:sz w:val="26"/>
+                <w:szCs w:val="26"/>
+              </w:rPr>
+              <w:t xml:space="preserve">The </w:t>
             </w:r>
             <w:proofErr w:type="spellStart"/>
             <w:r>
@@ -1381,59 +1371,61 @@
                 <w:sz w:val="26"/>
                 <w:szCs w:val="26"/>
               </w:rPr>
-              <w:t xml:space="preserve"> upper is designed to provide strategic areas of stretch and support</w:t>
-            </w:r>
-          </w:p>
-          <w:p>
-            <w:pPr>
-              <w:rPr>
-                <w:rFonts w:ascii="Leelawadee" w:hAnsi="Leelawadee" w:cs="Leelawadee"/>
-                <w:sz w:val="26"/>
-                <w:szCs w:val="26"/>
-              </w:rPr>
-            </w:pPr>
-            <w:r>
-              <w:rPr>
-                <w:rFonts w:ascii="Leelawadee" w:hAnsi="Leelawadee" w:cs="Leelawadee"/>
-                <w:sz w:val="26"/>
-                <w:szCs w:val="26"/>
-              </w:rPr>
-              <w:t>Bootie upper construction hugs your foot for a snug, supportive fit</w:t>
-            </w:r>
-          </w:p>
-          <w:p>
-            <w:pPr>
-              <w:rPr>
-                <w:rFonts w:ascii="Leelawadee" w:hAnsi="Leelawadee" w:cs="Leelawadee"/>
-                <w:sz w:val="26"/>
-                <w:szCs w:val="26"/>
-              </w:rPr>
-            </w:pPr>
-            <w:r>
-              <w:rPr>
-                <w:rFonts w:ascii="Leelawadee" w:hAnsi="Leelawadee" w:cs="Leelawadee"/>
-                <w:sz w:val="26"/>
-                <w:szCs w:val="26"/>
-              </w:rPr>
-              <w:t>Underfoot cushioning and flex zones informed by pressure mapping data</w:t>
-            </w:r>
-          </w:p>
-          <w:p>
-            <w:pPr>
-              <w:rPr>
-                <w:rFonts w:ascii="Leelawadee" w:hAnsi="Leelawadee" w:cs="Leelawadee"/>
-                <w:sz w:val="26"/>
-                <w:szCs w:val="26"/>
-              </w:rPr>
-            </w:pPr>
-            <w:r>
-              <w:rPr>
-                <w:rFonts w:ascii="Leelawadee" w:hAnsi="Leelawadee" w:cs="Leelawadee"/>
-                <w:sz w:val="26"/>
-                <w:szCs w:val="26"/>
-              </w:rPr>
-              <w:t>Blown rubber outsole at the forefoot provides superior rebound</w:t>
-            </w:r>
+              <w:t xml:space="preserve"> upper is engineered to provide targeted stretch and support where needed.</w:t>
+            </w:r>
+          </w:p>
+          <w:p>
+            <w:pPr>
+              <w:rPr>
+                <w:rFonts w:ascii="Leelawadee" w:hAnsi="Leelawadee" w:cs="Leelawadee"/>
+                <w:sz w:val="26"/>
+                <w:szCs w:val="26"/>
+              </w:rPr>
+            </w:pPr>
+            <w:r>
+              <w:rPr>
+                <w:rFonts w:ascii="Leelawadee" w:hAnsi="Leelawadee" w:cs="Leelawadee"/>
+                <w:sz w:val="26"/>
+                <w:szCs w:val="26"/>
+              </w:rPr>
+              <w:t>The bootie-style upper construction wraps your foot for a snug, supportive fit.</w:t>
+            </w:r>
+          </w:p>
+          <w:p>
+            <w:pPr>
+              <w:rPr>
+                <w:rFonts w:ascii="Leelawadee" w:hAnsi="Leelawadee" w:cs="Leelawadee"/>
+                <w:sz w:val="26"/>
+                <w:szCs w:val="26"/>
+              </w:rPr>
+            </w:pPr>
+            <w:r>
+              <w:rPr>
+                <w:rFonts w:ascii="Leelawadee" w:hAnsi="Leelawadee" w:cs="Leelawadee"/>
+                <w:sz w:val="26"/>
+                <w:szCs w:val="26"/>
+              </w:rPr>
+              <w:t>Underfoot cushioning and flex zones are designed using pressure mapping data for enhanced comfort.</w:t>
+            </w:r>
+          </w:p>
+          <w:p>
+            <w:pPr>
+              <w:rPr>
+                <w:rFonts w:ascii="Leelawadee" w:hAnsi="Leelawadee" w:cs="Leelawadee"/>
+                <w:sz w:val="26"/>
+                <w:szCs w:val="26"/>
+              </w:rPr>
+            </w:pPr>
+            <w:r>
+              <w:rPr>
+                <w:rFonts w:ascii="Leelawadee" w:hAnsi="Leelawadee" w:cs="Leelawadee"/>
+                <w:sz w:val="26"/>
+                <w:szCs w:val="26"/>
+              </w:rPr>
+              <w:t>A blown rubber outsole at the forefoot ensures superior rebound and durability.</w:t>
+            </w:r>
+            <w:bookmarkStart w:id="0" w:name="_GoBack"/>
+            <w:bookmarkEnd w:id="0"/>
           </w:p>
         </w:tc>
       </w:tr>
@@ -2167,7 +2159,7 @@
 </file>
 
 <file path=customXml/itemProps1.xml><?xml version="1.0" encoding="utf-8"?>
-<ds:datastoreItem xmlns:ds="http://schemas.openxmlformats.org/officeDocument/2006/customXml" ds:itemID="{127008E1-446F-4600-A1A1-E7863D2C6597}">
+<ds:datastoreItem xmlns:ds="http://schemas.openxmlformats.org/officeDocument/2006/customXml" ds:itemID="{A2BD80CD-AD14-4616-B775-4EB376BCFC10}">
   <ds:schemaRefs>
     <ds:schemaRef ds:uri="http://schemas.openxmlformats.org/officeDocument/2006/bibliography"/>
   </ds:schemaRefs>

</xml_diff>

<commit_message>
Paste Rephrased data of roadrunning in women shoes
</commit_message>
<xml_diff>
--- a/images/clothes/women/shoes/athletic/running/roadrunning/road runnings.docx
+++ b/images/clothes/women/shoes/athletic/running/roadrunning/road runnings.docx
@@ -732,6 +732,14 @@
                 <w:sz w:val="26"/>
                 <w:szCs w:val="26"/>
               </w:rPr>
+              <w:t>-</w:t>
+            </w:r>
+            <w:r>
+              <w:rPr>
+                <w:rFonts w:ascii="Leelawadee" w:hAnsi="Leelawadee" w:cs="Leelawadee"/>
+                <w:sz w:val="26"/>
+                <w:szCs w:val="26"/>
+              </w:rPr>
               <w:t>Made in the USA or imported</w:t>
             </w:r>
           </w:p>
@@ -749,6 +757,14 @@
                 <w:sz w:val="26"/>
                 <w:szCs w:val="26"/>
               </w:rPr>
+              <w:t>-</w:t>
+            </w:r>
+            <w:r>
+              <w:rPr>
+                <w:rFonts w:ascii="Leelawadee" w:hAnsi="Leelawadee" w:cs="Leelawadee"/>
+                <w:sz w:val="26"/>
+                <w:szCs w:val="26"/>
+              </w:rPr>
               <w:t>Ethylene Vinyl Acetate (EVA) sole</w:t>
             </w:r>
           </w:p>
@@ -766,6 +782,14 @@
                 <w:sz w:val="26"/>
                 <w:szCs w:val="26"/>
               </w:rPr>
+              <w:t>-</w:t>
+            </w:r>
+            <w:r>
+              <w:rPr>
+                <w:rFonts w:ascii="Leelawadee" w:hAnsi="Leelawadee" w:cs="Leelawadee"/>
+                <w:sz w:val="26"/>
+                <w:szCs w:val="26"/>
+              </w:rPr>
               <w:t>Shaft measures approximately low-top from the arch</w:t>
             </w:r>
           </w:p>
@@ -783,6 +807,14 @@
                 <w:sz w:val="26"/>
                 <w:szCs w:val="26"/>
               </w:rPr>
+              <w:t>-</w:t>
+            </w:r>
+            <w:r>
+              <w:rPr>
+                <w:rFonts w:ascii="Leelawadee" w:hAnsi="Leelawadee" w:cs="Leelawadee"/>
+                <w:sz w:val="26"/>
+                <w:szCs w:val="26"/>
+              </w:rPr>
               <w:t xml:space="preserve">Regular fit, but the </w:t>
             </w:r>
             <w:proofErr w:type="spellStart"/>
@@ -803,15 +835,31 @@
               </w:rPr>
               <w:t xml:space="preserve"> shoe runs large—sizing down is recommended</w:t>
             </w:r>
-          </w:p>
-          <w:p>
-            <w:pPr>
-              <w:rPr>
-                <w:rFonts w:ascii="Leelawadee" w:hAnsi="Leelawadee" w:cs="Leelawadee"/>
-                <w:sz w:val="26"/>
-                <w:szCs w:val="26"/>
-              </w:rPr>
-            </w:pPr>
+            <w:r>
+              <w:rPr>
+                <w:rFonts w:ascii="Leelawadee" w:hAnsi="Leelawadee" w:cs="Leelawadee"/>
+                <w:sz w:val="26"/>
+                <w:szCs w:val="26"/>
+              </w:rPr>
+              <w:t>.</w:t>
+            </w:r>
+          </w:p>
+          <w:p>
+            <w:pPr>
+              <w:rPr>
+                <w:rFonts w:ascii="Leelawadee" w:hAnsi="Leelawadee" w:cs="Leelawadee"/>
+                <w:sz w:val="26"/>
+                <w:szCs w:val="26"/>
+              </w:rPr>
+            </w:pPr>
+            <w:r>
+              <w:rPr>
+                <w:rFonts w:ascii="Leelawadee" w:hAnsi="Leelawadee" w:cs="Leelawadee"/>
+                <w:sz w:val="26"/>
+                <w:szCs w:val="26"/>
+              </w:rPr>
+              <w:t>-</w:t>
+            </w:r>
             <w:r>
               <w:rPr>
                 <w:rFonts w:ascii="Leelawadee" w:hAnsi="Leelawadee" w:cs="Leelawadee"/>
@@ -864,6 +912,14 @@
               </w:rPr>
               <w:lastRenderedPageBreak/>
               <w:t>for enhanced comfort and performance</w:t>
+            </w:r>
+            <w:r>
+              <w:rPr>
+                <w:rFonts w:ascii="Leelawadee" w:hAnsi="Leelawadee" w:cs="Leelawadee"/>
+                <w:sz w:val="26"/>
+                <w:szCs w:val="26"/>
+              </w:rPr>
+              <w:t>.</w:t>
             </w:r>
           </w:p>
         </w:tc>
@@ -1117,6 +1173,14 @@
               </w:rPr>
               <w:t xml:space="preserve"> molds to your foot for exceptional comfort</w:t>
             </w:r>
+            <w:r>
+              <w:rPr>
+                <w:rFonts w:ascii="Leelawadee" w:hAnsi="Leelawadee" w:cs="Leelawadee"/>
+                <w:sz w:val="26"/>
+                <w:szCs w:val="26"/>
+              </w:rPr>
+              <w:t>.</w:t>
+            </w:r>
           </w:p>
           <w:p>
             <w:pPr>
@@ -1134,6 +1198,14 @@
               </w:rPr>
               <w:t>Comfortable Lining: Lightweight, breathable textile lining</w:t>
             </w:r>
+            <w:r>
+              <w:rPr>
+                <w:rFonts w:ascii="Leelawadee" w:hAnsi="Leelawadee" w:cs="Leelawadee"/>
+                <w:sz w:val="26"/>
+                <w:szCs w:val="26"/>
+              </w:rPr>
+              <w:t>.</w:t>
+            </w:r>
           </w:p>
           <w:p>
             <w:pPr>
@@ -1151,6 +1223,14 @@
               </w:rPr>
               <w:t>Durable Outsole: Synthetic outsole provides durability and grip</w:t>
             </w:r>
+            <w:r>
+              <w:rPr>
+                <w:rFonts w:ascii="Leelawadee" w:hAnsi="Leelawadee" w:cs="Leelawadee"/>
+                <w:sz w:val="26"/>
+                <w:szCs w:val="26"/>
+              </w:rPr>
+              <w:t>.</w:t>
+            </w:r>
           </w:p>
           <w:p>
             <w:pPr>
@@ -1167,6 +1247,14 @@
                 <w:szCs w:val="26"/>
               </w:rPr>
               <w:t>Made with Recycled Content: The upper is made with at least 50% recycled materials, contributing to efforts to reduce plastic waste</w:t>
+            </w:r>
+            <w:r>
+              <w:rPr>
+                <w:rFonts w:ascii="Leelawadee" w:hAnsi="Leelawadee" w:cs="Leelawadee"/>
+                <w:sz w:val="26"/>
+                <w:szCs w:val="26"/>
+              </w:rPr>
+              <w:t>.</w:t>
             </w:r>
           </w:p>
         </w:tc>
@@ -1321,111 +1409,111 @@
               </w:rPr>
               <w:t>Description</w:t>
             </w:r>
-          </w:p>
-          <w:p>
-            <w:pPr>
-              <w:rPr>
-                <w:rFonts w:ascii="Leelawadee" w:hAnsi="Leelawadee" w:cs="Leelawadee"/>
-                <w:sz w:val="26"/>
-                <w:szCs w:val="26"/>
-              </w:rPr>
-            </w:pPr>
-            <w:r>
-              <w:rPr>
-                <w:rFonts w:ascii="Leelawadee" w:hAnsi="Leelawadee" w:cs="Leelawadee"/>
-                <w:sz w:val="26"/>
-                <w:szCs w:val="26"/>
-              </w:rPr>
-              <w:t>The Fresh Foam X midsole, with around 3% bio-based content, offers maximum cushioning for exceptional comfort. The bio-based materials are sourced from renewable resources, helping to reduce the carbon footprint.</w:t>
-            </w:r>
-          </w:p>
-          <w:p>
-            <w:pPr>
-              <w:rPr>
-                <w:rFonts w:ascii="Leelawadee" w:hAnsi="Leelawadee" w:cs="Leelawadee"/>
-                <w:sz w:val="26"/>
-                <w:szCs w:val="26"/>
-              </w:rPr>
-            </w:pPr>
-            <w:r>
-              <w:rPr>
-                <w:rFonts w:ascii="Leelawadee" w:hAnsi="Leelawadee" w:cs="Leelawadee"/>
-                <w:sz w:val="26"/>
-                <w:szCs w:val="26"/>
-              </w:rPr>
-              <w:t xml:space="preserve">The </w:t>
-            </w:r>
-            <w:proofErr w:type="spellStart"/>
-            <w:r>
-              <w:rPr>
-                <w:rFonts w:ascii="Leelawadee" w:hAnsi="Leelawadee" w:cs="Leelawadee"/>
-                <w:sz w:val="26"/>
-                <w:szCs w:val="26"/>
-              </w:rPr>
-              <w:t>Hypoknit</w:t>
-            </w:r>
-            <w:proofErr w:type="spellEnd"/>
-            <w:r>
-              <w:rPr>
-                <w:rFonts w:ascii="Leelawadee" w:hAnsi="Leelawadee" w:cs="Leelawadee"/>
-                <w:sz w:val="26"/>
-                <w:szCs w:val="26"/>
-              </w:rPr>
-              <w:t xml:space="preserve"> upper is engineered to provide targeted stretch and support where needed.</w:t>
-            </w:r>
-          </w:p>
-          <w:p>
-            <w:pPr>
-              <w:rPr>
-                <w:rFonts w:ascii="Leelawadee" w:hAnsi="Leelawadee" w:cs="Leelawadee"/>
-                <w:sz w:val="26"/>
-                <w:szCs w:val="26"/>
-              </w:rPr>
-            </w:pPr>
-            <w:r>
-              <w:rPr>
-                <w:rFonts w:ascii="Leelawadee" w:hAnsi="Leelawadee" w:cs="Leelawadee"/>
-                <w:sz w:val="26"/>
-                <w:szCs w:val="26"/>
-              </w:rPr>
-              <w:t>The bootie-style upper construction wraps your foot for a snug, supportive fit.</w:t>
-            </w:r>
-          </w:p>
-          <w:p>
-            <w:pPr>
-              <w:rPr>
-                <w:rFonts w:ascii="Leelawadee" w:hAnsi="Leelawadee" w:cs="Leelawadee"/>
-                <w:sz w:val="26"/>
-                <w:szCs w:val="26"/>
-              </w:rPr>
-            </w:pPr>
-            <w:r>
-              <w:rPr>
-                <w:rFonts w:ascii="Leelawadee" w:hAnsi="Leelawadee" w:cs="Leelawadee"/>
-                <w:sz w:val="26"/>
-                <w:szCs w:val="26"/>
-              </w:rPr>
-              <w:t>Underfoot cushioning and flex zones are designed using pressure mapping data for enhanced comfort.</w:t>
-            </w:r>
-          </w:p>
-          <w:p>
-            <w:pPr>
-              <w:rPr>
-                <w:rFonts w:ascii="Leelawadee" w:hAnsi="Leelawadee" w:cs="Leelawadee"/>
-                <w:sz w:val="26"/>
-                <w:szCs w:val="26"/>
-              </w:rPr>
-            </w:pPr>
-            <w:r>
-              <w:rPr>
-                <w:rFonts w:ascii="Leelawadee" w:hAnsi="Leelawadee" w:cs="Leelawadee"/>
-                <w:sz w:val="26"/>
-                <w:szCs w:val="26"/>
-              </w:rPr>
-              <w:t>A blown rubber outsole at the forefoot ensures superior rebound and durability.</w:t>
-            </w:r>
             <w:bookmarkStart w:id="0" w:name="_GoBack"/>
             <w:bookmarkEnd w:id="0"/>
+          </w:p>
+          <w:p>
+            <w:pPr>
+              <w:rPr>
+                <w:rFonts w:ascii="Leelawadee" w:hAnsi="Leelawadee" w:cs="Leelawadee"/>
+                <w:sz w:val="26"/>
+                <w:szCs w:val="26"/>
+              </w:rPr>
+            </w:pPr>
+            <w:r>
+              <w:rPr>
+                <w:rFonts w:ascii="Leelawadee" w:hAnsi="Leelawadee" w:cs="Leelawadee"/>
+                <w:sz w:val="26"/>
+                <w:szCs w:val="26"/>
+              </w:rPr>
+              <w:t>The Fresh Foam X midsole, with around 3% bio-based content, offers maximum cushioning for exceptional comfort. The bio-based materials are sourced from renewable resources, helping to reduce the carbon footprint.</w:t>
+            </w:r>
+          </w:p>
+          <w:p>
+            <w:pPr>
+              <w:rPr>
+                <w:rFonts w:ascii="Leelawadee" w:hAnsi="Leelawadee" w:cs="Leelawadee"/>
+                <w:sz w:val="26"/>
+                <w:szCs w:val="26"/>
+              </w:rPr>
+            </w:pPr>
+            <w:r>
+              <w:rPr>
+                <w:rFonts w:ascii="Leelawadee" w:hAnsi="Leelawadee" w:cs="Leelawadee"/>
+                <w:sz w:val="26"/>
+                <w:szCs w:val="26"/>
+              </w:rPr>
+              <w:t xml:space="preserve">The </w:t>
+            </w:r>
+            <w:proofErr w:type="spellStart"/>
+            <w:r>
+              <w:rPr>
+                <w:rFonts w:ascii="Leelawadee" w:hAnsi="Leelawadee" w:cs="Leelawadee"/>
+                <w:sz w:val="26"/>
+                <w:szCs w:val="26"/>
+              </w:rPr>
+              <w:t>Hypoknit</w:t>
+            </w:r>
+            <w:proofErr w:type="spellEnd"/>
+            <w:r>
+              <w:rPr>
+                <w:rFonts w:ascii="Leelawadee" w:hAnsi="Leelawadee" w:cs="Leelawadee"/>
+                <w:sz w:val="26"/>
+                <w:szCs w:val="26"/>
+              </w:rPr>
+              <w:t xml:space="preserve"> upper is engineered to provide targeted stretch and support where needed.</w:t>
+            </w:r>
+          </w:p>
+          <w:p>
+            <w:pPr>
+              <w:rPr>
+                <w:rFonts w:ascii="Leelawadee" w:hAnsi="Leelawadee" w:cs="Leelawadee"/>
+                <w:sz w:val="26"/>
+                <w:szCs w:val="26"/>
+              </w:rPr>
+            </w:pPr>
+            <w:r>
+              <w:rPr>
+                <w:rFonts w:ascii="Leelawadee" w:hAnsi="Leelawadee" w:cs="Leelawadee"/>
+                <w:sz w:val="26"/>
+                <w:szCs w:val="26"/>
+              </w:rPr>
+              <w:t>The bootie-style upper construction wraps your foot for a snug, supportive fit.</w:t>
+            </w:r>
+          </w:p>
+          <w:p>
+            <w:pPr>
+              <w:rPr>
+                <w:rFonts w:ascii="Leelawadee" w:hAnsi="Leelawadee" w:cs="Leelawadee"/>
+                <w:sz w:val="26"/>
+                <w:szCs w:val="26"/>
+              </w:rPr>
+            </w:pPr>
+            <w:r>
+              <w:rPr>
+                <w:rFonts w:ascii="Leelawadee" w:hAnsi="Leelawadee" w:cs="Leelawadee"/>
+                <w:sz w:val="26"/>
+                <w:szCs w:val="26"/>
+              </w:rPr>
+              <w:t>Underfoot cushioning and flex zones are designed using pressure mapping data for enhanced comfort.</w:t>
+            </w:r>
+          </w:p>
+          <w:p>
+            <w:pPr>
+              <w:rPr>
+                <w:rFonts w:ascii="Leelawadee" w:hAnsi="Leelawadee" w:cs="Leelawadee"/>
+                <w:sz w:val="26"/>
+                <w:szCs w:val="26"/>
+              </w:rPr>
+            </w:pPr>
+            <w:r>
+              <w:rPr>
+                <w:rFonts w:ascii="Leelawadee" w:hAnsi="Leelawadee" w:cs="Leelawadee"/>
+                <w:sz w:val="26"/>
+                <w:szCs w:val="26"/>
+              </w:rPr>
+              <w:t>A blown rubber outsole at the forefoot ensures superior rebound and durability.</w:t>
+            </w:r>
           </w:p>
         </w:tc>
       </w:tr>
@@ -2159,7 +2247,7 @@
 </file>
 
 <file path=customXml/itemProps1.xml><?xml version="1.0" encoding="utf-8"?>
-<ds:datastoreItem xmlns:ds="http://schemas.openxmlformats.org/officeDocument/2006/customXml" ds:itemID="{A2BD80CD-AD14-4616-B775-4EB376BCFC10}">
+<ds:datastoreItem xmlns:ds="http://schemas.openxmlformats.org/officeDocument/2006/customXml" ds:itemID="{0D31B514-94FB-4E43-B7A9-8C1F563618C8}">
   <ds:schemaRefs>
     <ds:schemaRef ds:uri="http://schemas.openxmlformats.org/officeDocument/2006/bibliography"/>
   </ds:schemaRefs>

</xml_diff>